<commit_message>
Doing research on stackImpect this week
Conclusions are shown in the weekly report. In one word, combine proof
and stackImpect, we can make the profiling easier for both programmer
and reader. However, stackImpect itself is not a better tool than pprof
in this project.
</commit_message>
<xml_diff>
--- a/week5+week6/week5.docx
+++ b/week5+week6/week5.docx
@@ -677,7 +677,7 @@
       </w:r>
     </w:p>
     <w:p>
-      <w:hyperlink r:id="rId4" w:history="1">
+      <w:hyperlink r:id="rId6" w:history="1">
         <w:r>
           <w:rPr>
             <w:rStyle w:val="Hyperlink"/>
@@ -701,7 +701,7 @@
       </w:r>
     </w:p>
     <w:p>
-      <w:hyperlink r:id="rId5" w:history="1">
+      <w:hyperlink r:id="rId7" w:history="1">
         <w:r>
           <w:rPr>
             <w:rStyle w:val="Hyperlink"/>
@@ -770,7 +770,7 @@
         </w:rPr>
         <w:t xml:space="preserve"> -d 5 </w:t>
       </w:r>
-      <w:hyperlink r:id="rId6" w:history="1">
+      <w:hyperlink r:id="rId8" w:history="1">
         <w:r>
           <w:rPr>
             <w:rStyle w:val="Hyperlink"/>
@@ -4096,7 +4096,7 @@
         </w:rPr>
         <w:t xml:space="preserve"> -seconds 5 </w:t>
       </w:r>
-      <w:hyperlink r:id="rId7" w:history="1">
+      <w:hyperlink r:id="rId9" w:history="1">
         <w:r>
           <w:rPr>
             <w:rStyle w:val="Hyperlink"/>
@@ -4190,7 +4190,7 @@
       <w:r>
         <w:t xml:space="preserve"> </w:t>
       </w:r>
-      <w:hyperlink r:id="rId8" w:history="1">
+      <w:hyperlink r:id="rId10" w:history="1">
         <w:r>
           <w:rPr>
             <w:rStyle w:val="Hyperlink"/>
@@ -4239,7 +4239,7 @@
           <w:rFonts w:eastAsia="Times New Roman"/>
         </w:rPr>
       </w:pPr>
-      <w:hyperlink r:id="rId9" w:history="1">
+      <w:hyperlink r:id="rId11" w:history="1">
         <w:r>
           <w:rPr>
             <w:rStyle w:val="Hyperlink"/>
@@ -4340,7 +4340,7 @@
         </w:rPr>
         <w:t xml:space="preserve"> -d 200 </w:t>
       </w:r>
-      <w:hyperlink r:id="rId10" w:history="1">
+      <w:hyperlink r:id="rId12" w:history="1">
         <w:r>
           <w:rPr>
             <w:rStyle w:val="Hyperlink"/>
@@ -4426,7 +4426,7 @@
         </w:rPr>
         <w:t xml:space="preserve"> -seconds 5 </w:t>
       </w:r>
-      <w:hyperlink r:id="rId11" w:history="1">
+      <w:hyperlink r:id="rId13" w:history="1">
         <w:r>
           <w:rPr>
             <w:rStyle w:val="Hyperlink"/>
@@ -4533,7 +4533,7 @@
                     <pic:cNvPicPr/>
                   </pic:nvPicPr>
                   <pic:blipFill>
-                    <a:blip r:embed="rId12">
+                    <a:blip r:embed="rId14">
                       <a:extLst>
                         <a:ext uri="{28A0092B-C50C-407E-A947-70E740481C1C}">
                           <a14:useLocalDpi xmlns:a14="http://schemas.microsoft.com/office/drawing/2010/main" val="0"/>
@@ -6844,6 +6844,8 @@
           <w:shd w:val="clear" w:color="auto" w:fill="FFFFFF"/>
         </w:rPr>
       </w:pPr>
+      <w:bookmarkStart w:id="0" w:name="_GoBack"/>
+      <w:bookmarkEnd w:id="0"/>
     </w:p>
     <w:p>
       <w:pPr>
@@ -6885,7 +6887,7 @@
           <w:szCs w:val="18"/>
           <w:shd w:val="clear" w:color="auto" w:fill="FFFFFF"/>
         </w:rPr>
-        <w:t xml:space="preserve"> Hostname, however, should not be changed for in this case when the loop is running. The reason it makes the program slow is that in every loop we find the hostname and return it. This is not necessary. The solution is to cache this, by storing this hostname as a global variable so that we don’t need to return this for each loop</w:t>
+        <w:t xml:space="preserve"> Hostname, however, should not be changed for this case when the loop is running. The reason it makes the program slow is that in every loop we find the hostname and return it. This is not necessary. The solution is to cache this, by storing this hostname as a global variable so that we don’t need to return this for each loop</w:t>
       </w:r>
     </w:p>
     <w:p>
@@ -7919,16 +7921,7 @@
                 <w:sz w:val="18"/>
                 <w:szCs w:val="18"/>
               </w:rPr>
-              <w:t xml:space="preserve"> </w:t>
-            </w:r>
-            <w:r>
-              <w:rPr>
-                <w:rFonts w:ascii="Consolas" w:eastAsia="Times New Roman" w:hAnsi="Consolas"/>
-                <w:color w:val="24292E"/>
-                <w:sz w:val="18"/>
-                <w:szCs w:val="18"/>
-              </w:rPr>
-              <w:t>host</w:t>
+              <w:t xml:space="preserve"> host</w:t>
             </w:r>
           </w:p>
         </w:tc>
@@ -9139,7 +9132,7 @@
       <w:pPr>
         <w:pStyle w:val="p1"/>
       </w:pPr>
-      <w:hyperlink r:id="rId13" w:history="1">
+      <w:hyperlink r:id="rId15" w:history="1">
         <w:r>
           <w:rPr>
             <w:rStyle w:val="Hyperlink"/>
@@ -12875,9 +12868,6 @@
     <w:p>
       <w:pPr>
         <w:pStyle w:val="p1"/>
-        <w:rPr>
-          <w:rFonts w:hint="eastAsia"/>
-        </w:rPr>
       </w:pPr>
       <w:r>
         <w:t xml:space="preserve">the function </w:t>
@@ -12908,9 +12898,6 @@
     <w:p>
       <w:pPr>
         <w:pStyle w:val="p1"/>
-        <w:rPr>
-          <w:rFonts w:hint="eastAsia"/>
-        </w:rPr>
       </w:pPr>
     </w:p>
     <w:p>
@@ -13092,10 +13079,7 @@
       </w:r>
       <w:proofErr w:type="spellStart"/>
       <w:r>
-        <w:t xml:space="preserve">include </w:t>
-      </w:r>
-      <w:r>
-        <w:t>(`[{}/\</w:t>
+        <w:t>include (`[{}/\</w:t>
       </w:r>
       <w:proofErr w:type="gramStart"/>
       <w:r>
@@ -13107,10 +13091,7 @@
       </w:r>
       <w:proofErr w:type="spellEnd"/>
       <w:r>
-        <w:t>.]`)</w:t>
-      </w:r>
-      <w:r>
-        <w:t xml:space="preserve">) by “-”. As a result, the output string should be the same length. We can simple use a function in time complex </w:t>
+        <w:t xml:space="preserve">.]`)) by “-”. As a result, the output string should be the same length. We can simple use a function in time complex </w:t>
       </w:r>
       <w:proofErr w:type="spellStart"/>
       <w:r>
@@ -13397,8 +13378,6 @@
       <w:pPr>
         <w:pStyle w:val="p1"/>
       </w:pPr>
-      <w:bookmarkStart w:id="0" w:name="_GoBack"/>
-      <w:bookmarkEnd w:id="0"/>
     </w:p>
     <w:p>
       <w:pPr>
@@ -13660,6 +13639,44 @@
     </w:sectPr>
   </w:body>
 </w:document>
+</file>
+
+<file path=word/endnotes.xml><?xml version="1.0" encoding="utf-8"?>
+<w:endnotes xmlns:wpc="http://schemas.microsoft.com/office/word/2010/wordprocessingCanvas" xmlns:mo="http://schemas.microsoft.com/office/mac/office/2008/main" xmlns:mc="http://schemas.openxmlformats.org/markup-compatibility/2006" xmlns:mv="urn:schemas-microsoft-com:mac:vml" xmlns:o="urn:schemas-microsoft-com:office:office" xmlns:r="http://schemas.openxmlformats.org/officeDocument/2006/relationships" xmlns:m="http://schemas.openxmlformats.org/officeDocument/2006/math" xmlns:v="urn:schemas-microsoft-com:vml" xmlns:wp14="http://schemas.microsoft.com/office/word/2010/wordprocessingDrawing" xmlns:wp="http://schemas.openxmlformats.org/drawingml/2006/wordprocessingDrawing" xmlns:w10="urn:schemas-microsoft-com:office:word" xmlns:w="http://schemas.openxmlformats.org/wordprocessingml/2006/main" xmlns:w14="http://schemas.microsoft.com/office/word/2010/wordml" xmlns:w15="http://schemas.microsoft.com/office/word/2012/wordml" xmlns:wpg="http://schemas.microsoft.com/office/word/2010/wordprocessingGroup" xmlns:wpi="http://schemas.microsoft.com/office/word/2010/wordprocessingInk" xmlns:wne="http://schemas.microsoft.com/office/word/2006/wordml" xmlns:wps="http://schemas.microsoft.com/office/word/2010/wordprocessingShape" mc:Ignorable="w14 w15 wp14">
+  <w:endnote w:type="separator" w:id="-1">
+    <w:p>
+      <w:r>
+        <w:separator/>
+      </w:r>
+    </w:p>
+  </w:endnote>
+  <w:endnote w:type="continuationSeparator" w:id="0">
+    <w:p>
+      <w:r>
+        <w:continuationSeparator/>
+      </w:r>
+    </w:p>
+  </w:endnote>
+</w:endnotes>
+</file>
+
+<file path=word/footnotes.xml><?xml version="1.0" encoding="utf-8"?>
+<w:footnotes xmlns:wpc="http://schemas.microsoft.com/office/word/2010/wordprocessingCanvas" xmlns:mo="http://schemas.microsoft.com/office/mac/office/2008/main" xmlns:mc="http://schemas.openxmlformats.org/markup-compatibility/2006" xmlns:mv="urn:schemas-microsoft-com:mac:vml" xmlns:o="urn:schemas-microsoft-com:office:office" xmlns:r="http://schemas.openxmlformats.org/officeDocument/2006/relationships" xmlns:m="http://schemas.openxmlformats.org/officeDocument/2006/math" xmlns:v="urn:schemas-microsoft-com:vml" xmlns:wp14="http://schemas.microsoft.com/office/word/2010/wordprocessingDrawing" xmlns:wp="http://schemas.openxmlformats.org/drawingml/2006/wordprocessingDrawing" xmlns:w10="urn:schemas-microsoft-com:office:word" xmlns:w="http://schemas.openxmlformats.org/wordprocessingml/2006/main" xmlns:w14="http://schemas.microsoft.com/office/word/2010/wordml" xmlns:w15="http://schemas.microsoft.com/office/word/2012/wordml" xmlns:wpg="http://schemas.microsoft.com/office/word/2010/wordprocessingGroup" xmlns:wpi="http://schemas.microsoft.com/office/word/2010/wordprocessingInk" xmlns:wne="http://schemas.microsoft.com/office/word/2006/wordml" xmlns:wps="http://schemas.microsoft.com/office/word/2010/wordprocessingShape" mc:Ignorable="w14 w15 wp14">
+  <w:footnote w:type="separator" w:id="-1">
+    <w:p>
+      <w:r>
+        <w:separator/>
+      </w:r>
+    </w:p>
+  </w:footnote>
+  <w:footnote w:type="continuationSeparator" w:id="0">
+    <w:p>
+      <w:r>
+        <w:continuationSeparator/>
+      </w:r>
+    </w:p>
+  </w:footnote>
+</w:footnotes>
 </file>
 
 <file path=word/styles.xml><?xml version="1.0" encoding="utf-8"?>
@@ -14228,6 +14245,54 @@
     <w:basedOn w:val="DefaultParagraphFont"/>
     <w:rsid w:val="00F754E1"/>
   </w:style>
+  <w:style w:type="paragraph" w:styleId="Header">
+    <w:name w:val="header"/>
+    <w:basedOn w:val="Normal"/>
+    <w:link w:val="HeaderChar"/>
+    <w:uiPriority w:val="99"/>
+    <w:unhideWhenUsed/>
+    <w:rsid w:val="002C78F9"/>
+    <w:pPr>
+      <w:tabs>
+        <w:tab w:val="center" w:pos="4680"/>
+        <w:tab w:val="right" w:pos="9360"/>
+      </w:tabs>
+    </w:pPr>
+  </w:style>
+  <w:style w:type="character" w:customStyle="1" w:styleId="HeaderChar">
+    <w:name w:val="Header Char"/>
+    <w:basedOn w:val="DefaultParagraphFont"/>
+    <w:link w:val="Header"/>
+    <w:uiPriority w:val="99"/>
+    <w:rsid w:val="002C78F9"/>
+    <w:rPr>
+      <w:rFonts w:ascii="Times New Roman" w:hAnsi="Times New Roman" w:cs="Times New Roman"/>
+    </w:rPr>
+  </w:style>
+  <w:style w:type="paragraph" w:styleId="Footer">
+    <w:name w:val="footer"/>
+    <w:basedOn w:val="Normal"/>
+    <w:link w:val="FooterChar"/>
+    <w:uiPriority w:val="99"/>
+    <w:unhideWhenUsed/>
+    <w:rsid w:val="002C78F9"/>
+    <w:pPr>
+      <w:tabs>
+        <w:tab w:val="center" w:pos="4680"/>
+        <w:tab w:val="right" w:pos="9360"/>
+      </w:tabs>
+    </w:pPr>
+  </w:style>
+  <w:style w:type="character" w:customStyle="1" w:styleId="FooterChar">
+    <w:name w:val="Footer Char"/>
+    <w:basedOn w:val="DefaultParagraphFont"/>
+    <w:link w:val="Footer"/>
+    <w:uiPriority w:val="99"/>
+    <w:rsid w:val="002C78F9"/>
+    <w:rPr>
+      <w:rFonts w:ascii="Times New Roman" w:hAnsi="Times New Roman" w:cs="Times New Roman"/>
+    </w:rPr>
+  </w:style>
 </w:styles>
 </file>
 

</xml_diff>